<commit_message>
- Tran Danh: Cai nay fix cho zui
</commit_message>
<xml_diff>
--- a/Rp_Mario.docx
+++ b/Rp_Mario.docx
@@ -615,8 +615,6 @@
         </w:rPr>
         <w:br w:type="page"/>
       </w:r>
-      <w:bookmarkStart w:id="0" w:name="_GoBack"/>
-      <w:bookmarkEnd w:id="0"/>
     </w:p>
     <w:p>
       <w:pPr>
@@ -4673,6 +4671,17 @@
         </w:rPr>
         <w:t>GameFlow là mô hình thể hiện mối liên hệ giữa các StateGame, GameFlow giúp quan sát, thấy được vị trí của mỗi StateGame để thuận tiện cho công việc làm việc nhóm.</w:t>
       </w:r>
+    </w:p>
+    <w:p>
+      <w:pPr>
+        <w:spacing w:line="259" w:lineRule="auto"/>
+        <w:ind w:left="993" w:firstLine="425"/>
+        <w:rPr>
+          <w:rFonts w:ascii="Times New Roman" w:hAnsi="Times New Roman" w:cs="Times New Roman"/>
+          <w:sz w:val="28"/>
+          <w:szCs w:val="28"/>
+        </w:rPr>
+      </w:pPr>
     </w:p>
     <w:p>
       <w:pPr>
@@ -5017,6 +5026,18 @@
         </w:rPr>
         <w:t>MainGameState:</w:t>
       </w:r>
+    </w:p>
+    <w:p>
+      <w:pPr>
+        <w:spacing w:line="259" w:lineRule="auto"/>
+        <w:rPr>
+          <w:rFonts w:ascii="Times New Roman" w:hAnsi="Times New Roman" w:cs="Times New Roman"/>
+          <w:sz w:val="28"/>
+          <w:szCs w:val="28"/>
+        </w:rPr>
+      </w:pPr>
+      <w:bookmarkStart w:id="0" w:name="_GoBack"/>
+      <w:bookmarkEnd w:id="0"/>
     </w:p>
     <w:p>
       <w:pPr>
@@ -6244,7 +6265,7 @@
           <w:rPr>
             <w:noProof/>
           </w:rPr>
-          <w:t>2</w:t>
+          <w:t>16</w:t>
         </w:r>
         <w:r>
           <w:rPr>
@@ -8272,7 +8293,7 @@
 </file>
 
 <file path=customXml/itemProps1.xml><?xml version="1.0" encoding="utf-8"?>
-<ds:datastoreItem xmlns:ds="http://schemas.openxmlformats.org/officeDocument/2006/customXml" ds:itemID="{3F0D29C9-21ED-4DFC-BE20-3F6D4AEBD562}">
+<ds:datastoreItem xmlns:ds="http://schemas.openxmlformats.org/officeDocument/2006/customXml" ds:itemID="{76719802-4888-4933-B309-49888D769C39}">
   <ds:schemaRefs>
     <ds:schemaRef ds:uri="http://schemas.openxmlformats.org/officeDocument/2006/bibliography"/>
   </ds:schemaRefs>

</xml_diff>